<commit_message>
kubernates & git update
</commit_message>
<xml_diff>
--- a/Devops_self_notes_Github_actions.docx
+++ b/Devops_self_notes_Github_actions.docx
@@ -1044,15 +1044,622 @@
         </w:rPr>
         <w:t>)</w:t>
       </w:r>
+    </w:p>
+    <w:p>
+      <w:pPr>
+        <w:pStyle w:val="NormalWeb"/>
+        <w:numPr>
+          <w:ilvl w:val="0"/>
+          <w:numId w:val="2"/>
+        </w:numPr>
+        <w:rPr>
+          <w:color w:val="FF0000"/>
+        </w:rPr>
+      </w:pPr>
+      <w:r>
+        <w:rPr>
+          <w:color w:val="FF0000"/>
+        </w:rPr>
+        <w:t>Git commit -m “add_storage_account”</w:t>
+      </w:r>
+    </w:p>
+    <w:p>
+      <w:pPr>
+        <w:pStyle w:val="NormalWeb"/>
+        <w:numPr>
+          <w:ilvl w:val="0"/>
+          <w:numId w:val="2"/>
+        </w:numPr>
+        <w:rPr>
+          <w:color w:val="002060"/>
+        </w:rPr>
+      </w:pPr>
+      <w:r>
+        <w:rPr>
+          <w:color w:val="FF0000"/>
+        </w:rPr>
+        <w:t xml:space="preserve">Git push </w:t>
+      </w:r>
+      <w:r>
+        <w:rPr>
+          <w:color w:val="002060"/>
+        </w:rPr>
+        <w:tab/>
+        <w:t xml:space="preserve">(but </w:t>
+      </w:r>
+      <w:r>
+        <w:rPr>
+          <w:color w:val="002060"/>
+        </w:rPr>
+        <w:t>due to applied policies on main branch code could note be pushed on the main</w:t>
+      </w:r>
+      <w:r>
+        <w:rPr>
+          <w:color w:val="002060"/>
+        </w:rPr>
+        <w:t>)</w:t>
+      </w:r>
+    </w:p>
+    <w:p>
+      <w:pPr>
+        <w:pStyle w:val="NormalWeb"/>
+        <w:numPr>
+          <w:ilvl w:val="0"/>
+          <w:numId w:val="2"/>
+        </w:numPr>
+        <w:rPr>
+          <w:color w:val="FF0000"/>
+        </w:rPr>
+      </w:pPr>
+      <w:r>
+        <w:rPr>
+          <w:color w:val="FF0000"/>
+        </w:rPr>
+        <w:t>git push --set-upstream origin feature/storage</w:t>
+      </w:r>
+    </w:p>
+    <w:p>
+      <w:pPr>
+        <w:pStyle w:val="NormalWeb"/>
+        <w:numPr>
+          <w:ilvl w:val="0"/>
+          <w:numId w:val="2"/>
+        </w:numPr>
+        <w:rPr>
+          <w:color w:val="002060"/>
+        </w:rPr>
+      </w:pPr>
+      <w:r>
+        <w:rPr>
+          <w:color w:val="002060"/>
+        </w:rPr>
+        <w:t>Now code has been pushed to repository on feature branch select this and raise a PR</w:t>
+      </w:r>
+    </w:p>
+    <w:p>
+      <w:pPr>
+        <w:pStyle w:val="NormalWeb"/>
+        <w:numPr>
+          <w:ilvl w:val="0"/>
+          <w:numId w:val="2"/>
+        </w:numPr>
+        <w:rPr>
+          <w:color w:val="002060"/>
+        </w:rPr>
+      </w:pPr>
+      <w:r>
+        <w:rPr>
+          <w:color w:val="FF0000"/>
+        </w:rPr>
+        <w:t>Raise PR (pull request) and add reviewer</w:t>
+      </w:r>
+    </w:p>
+    <w:p>
+      <w:pPr>
+        <w:pStyle w:val="NormalWeb"/>
+        <w:numPr>
+          <w:ilvl w:val="0"/>
+          <w:numId w:val="2"/>
+        </w:numPr>
+        <w:rPr>
+          <w:color w:val="002060"/>
+        </w:rPr>
+      </w:pPr>
+      <w:r>
+        <w:rPr>
+          <w:color w:val="002060"/>
+        </w:rPr>
+        <w:t>After the approval of reviewer code will be merged from the feature branch to main branch.</w:t>
+      </w:r>
+    </w:p>
+    <w:p>
+      <w:pPr>
+        <w:pStyle w:val="NormalWeb"/>
+        <w:rPr>
+          <w:color w:val="002060"/>
+        </w:rPr>
+      </w:pPr>
+    </w:p>
+    <w:p>
+      <w:pPr>
+        <w:pStyle w:val="NormalWeb"/>
+        <w:rPr>
+          <w:color w:val="002060"/>
+        </w:rPr>
+      </w:pPr>
+      <w:r>
+        <w:rPr>
+          <w:color w:val="002060"/>
+        </w:rPr>
+        <w:lastRenderedPageBreak/>
+        <w:t xml:space="preserve">Steps for pushing a </w:t>
+      </w:r>
+      <w:r>
+        <w:rPr>
+          <w:color w:val="002060"/>
+        </w:rPr>
+        <w:t>todoapp infra</w:t>
+      </w:r>
+      <w:r>
+        <w:rPr>
+          <w:color w:val="002060"/>
+        </w:rPr>
+        <w:t xml:space="preserve"> code from local to remote repository</w:t>
+      </w:r>
+      <w:r>
+        <w:rPr>
+          <w:color w:val="002060"/>
+        </w:rPr>
+        <w:t xml:space="preserve"> by raising a Pull Request…</w:t>
+      </w:r>
+    </w:p>
+    <w:p>
+      <w:pPr>
+        <w:pStyle w:val="NormalWeb"/>
+        <w:numPr>
+          <w:ilvl w:val="0"/>
+          <w:numId w:val="3"/>
+        </w:numPr>
+        <w:rPr>
+          <w:color w:val="002060"/>
+        </w:rPr>
+      </w:pPr>
+      <w:r>
+        <w:rPr>
+          <w:color w:val="002060"/>
+        </w:rPr>
+        <w:t xml:space="preserve">Create a remote repository and copy its hyperlink </w:t>
+      </w:r>
+    </w:p>
+    <w:p>
+      <w:pPr>
+        <w:pStyle w:val="NormalWeb"/>
+        <w:numPr>
+          <w:ilvl w:val="0"/>
+          <w:numId w:val="3"/>
+        </w:numPr>
+        <w:rPr>
+          <w:color w:val="002060"/>
+        </w:rPr>
+      </w:pPr>
+      <w:r>
+        <w:rPr>
+          <w:color w:val="002060"/>
+        </w:rPr>
+        <w:t xml:space="preserve">Open vs code and clone it using (git clone </w:t>
+      </w:r>
+      <w:r>
+        <w:rPr>
+          <w:color w:val="002060"/>
+        </w:rPr>
+        <w:t>https://github.com/getsumantra/Terraform-code.git</w:t>
+      </w:r>
+      <w:r>
+        <w:rPr>
+          <w:color w:val="002060"/>
+        </w:rPr>
+        <w:t>)</w:t>
+      </w:r>
+    </w:p>
+    <w:p>
+      <w:pPr>
+        <w:pStyle w:val="NormalWeb"/>
+        <w:numPr>
+          <w:ilvl w:val="0"/>
+          <w:numId w:val="3"/>
+        </w:numPr>
+        <w:rPr>
+          <w:color w:val="002060"/>
+        </w:rPr>
+      </w:pPr>
+      <w:r>
+        <w:rPr>
+          <w:color w:val="002060"/>
+        </w:rPr>
+        <w:t>Create a feature branch using (git branch feature/</w:t>
+      </w:r>
+      <w:r>
+        <w:rPr>
+          <w:color w:val="002060"/>
+        </w:rPr>
+        <w:t>Jira-101-new-resources</w:t>
+      </w:r>
+      <w:r>
+        <w:rPr>
+          <w:color w:val="002060"/>
+        </w:rPr>
+        <w:t>)</w:t>
+      </w:r>
+    </w:p>
+    <w:p>
+      <w:pPr>
+        <w:pStyle w:val="NormalWeb"/>
+        <w:numPr>
+          <w:ilvl w:val="0"/>
+          <w:numId w:val="3"/>
+        </w:numPr>
+        <w:rPr>
+          <w:color w:val="002060"/>
+        </w:rPr>
+      </w:pPr>
+      <w:r>
+        <w:rPr>
+          <w:color w:val="002060"/>
+        </w:rPr>
+        <w:t>To check which branch is selected (git branch)</w:t>
+      </w:r>
+    </w:p>
+    <w:p>
+      <w:pPr>
+        <w:pStyle w:val="NormalWeb"/>
+        <w:numPr>
+          <w:ilvl w:val="0"/>
+          <w:numId w:val="3"/>
+        </w:numPr>
+        <w:rPr>
+          <w:color w:val="002060"/>
+        </w:rPr>
+      </w:pPr>
+      <w:r>
+        <w:rPr>
+          <w:color w:val="002060"/>
+        </w:rPr>
+        <w:t>To switch or directly create feature branch (</w:t>
+      </w:r>
+      <w:r>
+        <w:rPr>
+          <w:color w:val="002060"/>
+        </w:rPr>
+        <w:t xml:space="preserve">git checkout -b </w:t>
+      </w:r>
+      <w:r>
+        <w:rPr>
+          <w:color w:val="002060"/>
+        </w:rPr>
+        <w:t>feature</w:t>
+      </w:r>
+      <w:r>
+        <w:rPr>
+          <w:color w:val="002060"/>
+        </w:rPr>
+        <w:t>/</w:t>
+      </w:r>
+      <w:r>
+        <w:rPr>
+          <w:color w:val="002060"/>
+        </w:rPr>
+        <w:t xml:space="preserve"> </w:t>
+      </w:r>
+      <w:r>
+        <w:rPr>
+          <w:color w:val="002060"/>
+        </w:rPr>
+        <w:t>Jira-101-new-resources)</w:t>
+      </w:r>
+    </w:p>
+    <w:p>
+      <w:pPr>
+        <w:pStyle w:val="NormalWeb"/>
+        <w:numPr>
+          <w:ilvl w:val="0"/>
+          <w:numId w:val="3"/>
+        </w:numPr>
+        <w:rPr>
+          <w:color w:val="002060"/>
+        </w:rPr>
+      </w:pPr>
+      <w:r>
+        <w:rPr>
+          <w:color w:val="002060"/>
+        </w:rPr>
+        <w:t xml:space="preserve">Create a </w:t>
+      </w:r>
+      <w:r>
+        <w:rPr>
+          <w:color w:val="002060"/>
+        </w:rPr>
+        <w:t>VM code using modules approach</w:t>
+      </w:r>
+      <w:r>
+        <w:rPr>
+          <w:color w:val="002060"/>
+        </w:rPr>
+        <w:t xml:space="preserve"> code inside VScode</w:t>
+      </w:r>
+    </w:p>
+    <w:p>
+      <w:pPr>
+        <w:pStyle w:val="NormalWeb"/>
+        <w:numPr>
+          <w:ilvl w:val="0"/>
+          <w:numId w:val="3"/>
+        </w:numPr>
+        <w:rPr>
+          <w:color w:val="002060"/>
+        </w:rPr>
+      </w:pPr>
+      <w:r>
+        <w:rPr>
+          <w:color w:val="FF0000"/>
+        </w:rPr>
+        <w:t xml:space="preserve">Add. gitignore </w:t>
+      </w:r>
+      <w:r>
+        <w:rPr>
+          <w:color w:val="002060"/>
+        </w:rPr>
+        <w:t xml:space="preserve">file and add all file which you won’t push like </w:t>
+      </w:r>
+      <w:r>
+        <w:rPr>
+          <w:color w:val="002060"/>
+        </w:rPr>
+        <w:t>(. terraform</w:t>
+      </w:r>
+      <w:r>
+        <w:rPr>
+          <w:color w:val="002060"/>
+        </w:rPr>
+        <w:t>, lock.hcl, .exe file)</w:t>
+      </w:r>
+    </w:p>
+    <w:p>
+      <w:pPr>
+        <w:pStyle w:val="NormalWeb"/>
+        <w:numPr>
+          <w:ilvl w:val="0"/>
+          <w:numId w:val="3"/>
+        </w:numPr>
+        <w:rPr>
+          <w:color w:val="FF0000"/>
+        </w:rPr>
+      </w:pPr>
+      <w:r>
+        <w:rPr>
+          <w:color w:val="FF0000"/>
+        </w:rPr>
+        <w:t>Git status</w:t>
+      </w:r>
+    </w:p>
+    <w:p>
+      <w:pPr>
+        <w:pStyle w:val="NormalWeb"/>
+        <w:rPr>
+          <w:color w:val="806000" w:themeColor="accent4" w:themeShade="80"/>
+        </w:rPr>
+      </w:pPr>
+      <w:r>
+        <w:rPr>
+          <w:color w:val="806000" w:themeColor="accent4" w:themeShade="80"/>
+        </w:rPr>
+        <w:t xml:space="preserve">Now we need to setup a </w:t>
+      </w:r>
+      <w:r>
+        <w:rPr>
+          <w:color w:val="806000" w:themeColor="accent4" w:themeShade="80"/>
+        </w:rPr>
+        <w:t>policy</w:t>
+      </w:r>
+      <w:r>
+        <w:rPr>
+          <w:color w:val="806000" w:themeColor="accent4" w:themeShade="80"/>
+        </w:rPr>
+        <w:t xml:space="preserve"> to remote repository so that any can’t add the code directly to our main branch</w:t>
+      </w:r>
+    </w:p>
+    <w:p>
+      <w:pPr>
+        <w:pStyle w:val="NormalWeb"/>
+        <w:numPr>
+          <w:ilvl w:val="0"/>
+          <w:numId w:val="4"/>
+        </w:numPr>
+        <w:rPr>
+          <w:color w:val="002060"/>
+        </w:rPr>
+      </w:pPr>
+      <w:hyperlink r:id="rId8" w:history="1">
+        <w:r>
+          <w:rPr>
+            <w:rStyle w:val="Hyperlink"/>
+            <w:color w:val="034990" w:themeColor="hyperlink" w:themeShade="BF"/>
+          </w:rPr>
+          <w:t>https://github.com/getsumantra/testing</w:t>
+        </w:r>
+      </w:hyperlink>
+      <w:r>
+        <w:rPr>
+          <w:color w:val="BF8F00" w:themeColor="accent4" w:themeShade="BF"/>
+        </w:rPr>
+        <w:t xml:space="preserve"> </w:t>
+      </w:r>
+      <w:r>
+        <w:rPr>
+          <w:color w:val="002060"/>
+        </w:rPr>
+        <w:t>go to repository first where you want to set policy</w:t>
+      </w:r>
+    </w:p>
+    <w:p>
+      <w:pPr>
+        <w:pStyle w:val="NormalWeb"/>
+        <w:numPr>
+          <w:ilvl w:val="0"/>
+          <w:numId w:val="4"/>
+        </w:numPr>
+        <w:rPr>
+          <w:color w:val="002060"/>
+        </w:rPr>
+      </w:pPr>
+      <w:r>
+        <w:rPr>
+          <w:color w:val="002060"/>
+        </w:rPr>
+        <w:t xml:space="preserve">Repo &gt;&gt; </w:t>
+      </w:r>
+      <w:r>
+        <w:rPr>
+          <w:color w:val="002060"/>
+        </w:rPr>
+        <w:t>Setting &gt;&gt; collaborator &gt;&gt; add people</w:t>
+      </w:r>
+      <w:r>
+        <w:rPr>
+          <w:color w:val="002060"/>
+        </w:rPr>
+        <w:t xml:space="preserve"> &gt;&gt; </w:t>
+      </w:r>
+      <w:r>
+        <w:rPr>
+          <w:color w:val="002060"/>
+        </w:rPr>
+        <w:t>add person email id which will be approve all PR</w:t>
+      </w:r>
+    </w:p>
+    <w:p>
+      <w:pPr>
+        <w:pStyle w:val="NormalWeb"/>
+        <w:numPr>
+          <w:ilvl w:val="0"/>
+          <w:numId w:val="4"/>
+        </w:numPr>
+        <w:rPr>
+          <w:color w:val="002060"/>
+        </w:rPr>
+      </w:pPr>
+      <w:r>
+        <w:rPr>
+          <w:color w:val="002060"/>
+        </w:rPr>
+        <w:t>Repo &gt;</w:t>
+      </w:r>
+      <w:r>
+        <w:rPr>
+          <w:color w:val="002060"/>
+        </w:rPr>
+        <w:t>&gt; setting</w:t>
+      </w:r>
+      <w:r>
+        <w:rPr>
+          <w:color w:val="002060"/>
+        </w:rPr>
+        <w:t xml:space="preserve"> &gt;</w:t>
+      </w:r>
+      <w:r>
+        <w:rPr>
+          <w:color w:val="002060"/>
+        </w:rPr>
+        <w:t>&gt; Branches</w:t>
+      </w:r>
+      <w:r>
+        <w:rPr>
+          <w:color w:val="002060"/>
+        </w:rPr>
+        <w:t xml:space="preserve"> &gt;&gt; add classic branch p</w:t>
+      </w:r>
       <w:bookmarkStart w:id="0" w:name="_GoBack"/>
       <w:bookmarkEnd w:id="0"/>
-    </w:p>
-    <w:p>
-      <w:pPr>
-        <w:pStyle w:val="NormalWeb"/>
-        <w:numPr>
-          <w:ilvl w:val="0"/>
-          <w:numId w:val="2"/>
+      <w:r>
+        <w:rPr>
+          <w:color w:val="002060"/>
+        </w:rPr>
+        <w:t xml:space="preserve">rotection rule </w:t>
+      </w:r>
+    </w:p>
+    <w:p>
+      <w:pPr>
+        <w:pStyle w:val="NormalWeb"/>
+        <w:numPr>
+          <w:ilvl w:val="0"/>
+          <w:numId w:val="4"/>
+        </w:numPr>
+        <w:rPr>
+          <w:color w:val="002060"/>
+        </w:rPr>
+      </w:pPr>
+      <w:r>
+        <w:rPr>
+          <w:color w:val="002060"/>
+        </w:rPr>
+        <w:t xml:space="preserve">Check on </w:t>
+      </w:r>
+      <w:proofErr w:type="gramStart"/>
+      <w:r>
+        <w:rPr>
+          <w:color w:val="002060"/>
+        </w:rPr>
+        <w:t>box :</w:t>
+      </w:r>
+      <w:proofErr w:type="gramEnd"/>
+      <w:r>
+        <w:rPr>
+          <w:color w:val="002060"/>
+        </w:rPr>
+        <w:t xml:space="preserve">- Require a pull request before merging &gt;&gt; add </w:t>
+      </w:r>
+      <w:r>
+        <w:rPr>
+          <w:color w:val="002060"/>
+        </w:rPr>
+        <w:t>at least</w:t>
+      </w:r>
+      <w:r>
+        <w:rPr>
+          <w:color w:val="002060"/>
+        </w:rPr>
+        <w:t xml:space="preserve"> 1 </w:t>
+      </w:r>
+      <w:r>
+        <w:rPr>
+          <w:color w:val="002060"/>
+        </w:rPr>
+        <w:t>approver</w:t>
+      </w:r>
+    </w:p>
+    <w:p>
+      <w:pPr>
+        <w:pStyle w:val="NormalWeb"/>
+        <w:numPr>
+          <w:ilvl w:val="0"/>
+          <w:numId w:val="3"/>
+        </w:numPr>
+        <w:rPr>
+          <w:color w:val="002060"/>
+        </w:rPr>
+      </w:pPr>
+      <w:r>
+        <w:rPr>
+          <w:color w:val="002060"/>
+        </w:rPr>
+        <w:t>Go to VS code and do it</w:t>
+      </w:r>
+    </w:p>
+    <w:p>
+      <w:pPr>
+        <w:pStyle w:val="NormalWeb"/>
+        <w:numPr>
+          <w:ilvl w:val="0"/>
+          <w:numId w:val="3"/>
         </w:numPr>
         <w:rPr>
           <w:color w:val="FF0000"/>
@@ -1062,23 +1669,50 @@
         <w:rPr>
           <w:color w:val="FF0000"/>
         </w:rPr>
-        <w:t>Git commit -m “add_storage_account”</w:t>
-      </w:r>
-    </w:p>
-    <w:p>
-      <w:pPr>
-        <w:pStyle w:val="NormalWeb"/>
-        <w:numPr>
-          <w:ilvl w:val="0"/>
-          <w:numId w:val="2"/>
-        </w:numPr>
-        <w:rPr>
-          <w:color w:val="002060"/>
-        </w:rPr>
-      </w:pPr>
-      <w:r>
-        <w:rPr>
+        <w:t xml:space="preserve">Git add  </w:t>
+      </w:r>
+      <w:r>
+        <w:rPr>
+          <w:b/>
           <w:color w:val="FF0000"/>
+          <w:sz w:val="28"/>
+          <w:szCs w:val="28"/>
+        </w:rPr>
+        <w:t>.</w:t>
+      </w:r>
+    </w:p>
+    <w:p>
+      <w:pPr>
+        <w:pStyle w:val="NormalWeb"/>
+        <w:numPr>
+          <w:ilvl w:val="0"/>
+          <w:numId w:val="3"/>
+        </w:numPr>
+        <w:rPr>
+          <w:color w:val="FF0000"/>
+        </w:rPr>
+      </w:pPr>
+      <w:r>
+        <w:rPr>
+          <w:color w:val="FF0000"/>
+        </w:rPr>
+        <w:t>Git commit -m “code added”</w:t>
+      </w:r>
+    </w:p>
+    <w:p>
+      <w:pPr>
+        <w:pStyle w:val="NormalWeb"/>
+        <w:numPr>
+          <w:ilvl w:val="0"/>
+          <w:numId w:val="3"/>
+        </w:numPr>
+        <w:rPr>
+          <w:color w:val="002060"/>
+        </w:rPr>
+      </w:pPr>
+      <w:r>
+        <w:rPr>
+          <w:color w:val="FF0000"/>
         </w:rPr>
         <w:t xml:space="preserve">Git push </w:t>
       </w:r>
@@ -1087,27 +1721,29 @@
           <w:color w:val="002060"/>
         </w:rPr>
         <w:tab/>
-        <w:t xml:space="preserve">(but </w:t>
-      </w:r>
-      <w:r>
-        <w:rPr>
-          <w:color w:val="002060"/>
-        </w:rPr>
-        <w:t>due to applied policies on main branch code could note be pushed on the main</w:t>
-      </w:r>
-      <w:r>
-        <w:rPr>
-          <w:color w:val="002060"/>
-        </w:rPr>
-        <w:t>)</w:t>
-      </w:r>
-    </w:p>
-    <w:p>
-      <w:pPr>
-        <w:pStyle w:val="NormalWeb"/>
-        <w:numPr>
-          <w:ilvl w:val="0"/>
-          <w:numId w:val="2"/>
+        <w:t xml:space="preserve">(but due to applied policies on main branch code could </w:t>
+      </w:r>
+      <w:proofErr w:type="spellStart"/>
+      <w:r>
+        <w:rPr>
+          <w:color w:val="002060"/>
+        </w:rPr>
+        <w:t>note</w:t>
+      </w:r>
+      <w:proofErr w:type="spellEnd"/>
+      <w:r>
+        <w:rPr>
+          <w:color w:val="002060"/>
+        </w:rPr>
+        <w:t xml:space="preserve"> be pushed on the main)</w:t>
+      </w:r>
+    </w:p>
+    <w:p>
+      <w:pPr>
+        <w:pStyle w:val="NormalWeb"/>
+        <w:numPr>
+          <w:ilvl w:val="0"/>
+          <w:numId w:val="3"/>
         </w:numPr>
         <w:rPr>
           <w:color w:val="FF0000"/>
@@ -1125,7 +1761,7 @@
         <w:pStyle w:val="NormalWeb"/>
         <w:numPr>
           <w:ilvl w:val="0"/>
-          <w:numId w:val="2"/>
+          <w:numId w:val="3"/>
         </w:numPr>
         <w:rPr>
           <w:color w:val="002060"/>
@@ -1143,7 +1779,7 @@
         <w:pStyle w:val="NormalWeb"/>
         <w:numPr>
           <w:ilvl w:val="0"/>
-          <w:numId w:val="2"/>
+          <w:numId w:val="3"/>
         </w:numPr>
         <w:rPr>
           <w:color w:val="002060"/>
@@ -1161,7 +1797,7 @@
         <w:pStyle w:val="NormalWeb"/>
         <w:numPr>
           <w:ilvl w:val="0"/>
-          <w:numId w:val="2"/>
+          <w:numId w:val="3"/>
         </w:numPr>
         <w:rPr>
           <w:color w:val="002060"/>
@@ -1173,6 +1809,131 @@
         </w:rPr>
         <w:t>After the approval of reviewer code will be merged from the feature branch to main branch.</w:t>
       </w:r>
+    </w:p>
+    <w:p>
+      <w:pPr>
+        <w:pStyle w:val="NormalWeb"/>
+        <w:ind w:left="360"/>
+        <w:rPr>
+          <w:color w:val="002060"/>
+        </w:rPr>
+      </w:pPr>
+      <w:r>
+        <w:rPr>
+          <w:color w:val="002060"/>
+        </w:rPr>
+        <w:t xml:space="preserve">Now policy has become set lets </w:t>
+      </w:r>
+      <w:r>
+        <w:rPr>
+          <w:color w:val="002060"/>
+        </w:rPr>
+        <w:t xml:space="preserve">and code pushed in feature branch now </w:t>
+      </w:r>
+      <w:r>
+        <w:rPr>
+          <w:color w:val="002060"/>
+        </w:rPr>
+        <w:t>raise a Pull Request (PR</w:t>
+      </w:r>
+      <w:r>
+        <w:rPr>
+          <w:color w:val="002060"/>
+        </w:rPr>
+        <w:t>):</w:t>
+      </w:r>
+      <w:r>
+        <w:rPr>
+          <w:color w:val="002060"/>
+        </w:rPr>
+        <w:t xml:space="preserve"> </w:t>
+      </w:r>
+    </w:p>
+    <w:p>
+      <w:pPr>
+        <w:pStyle w:val="NormalWeb"/>
+        <w:numPr>
+          <w:ilvl w:val="0"/>
+          <w:numId w:val="5"/>
+        </w:numPr>
+        <w:rPr>
+          <w:color w:val="002060"/>
+        </w:rPr>
+      </w:pPr>
+      <w:hyperlink r:id="rId9" w:history="1">
+        <w:r>
+          <w:rPr>
+            <w:color w:val="002060"/>
+          </w:rPr>
+          <w:t>getsumantra</w:t>
+        </w:r>
+      </w:hyperlink>
+      <w:r>
+        <w:rPr>
+          <w:color w:val="002060"/>
+        </w:rPr>
+        <w:t xml:space="preserve"> / </w:t>
+      </w:r>
+      <w:hyperlink r:id="rId10" w:history="1">
+        <w:r>
+          <w:rPr>
+            <w:color w:val="002060"/>
+          </w:rPr>
+          <w:t>testing</w:t>
+        </w:r>
+      </w:hyperlink>
+      <w:r>
+        <w:rPr>
+          <w:color w:val="002060"/>
+        </w:rPr>
+        <w:t xml:space="preserve"> (go to repo) &gt;&gt; </w:t>
+      </w:r>
+      <w:r>
+        <w:rPr>
+          <w:color w:val="002060"/>
+        </w:rPr>
+        <w:t>pull request &gt;&gt; New pull request &gt;&gt; add one approver &gt;&gt; add comment and submit</w:t>
+      </w:r>
+    </w:p>
+    <w:p>
+      <w:pPr>
+        <w:pStyle w:val="NormalWeb"/>
+        <w:numPr>
+          <w:ilvl w:val="0"/>
+          <w:numId w:val="5"/>
+        </w:numPr>
+        <w:rPr>
+          <w:color w:val="002060"/>
+        </w:rPr>
+      </w:pPr>
+      <w:r>
+        <w:rPr>
+          <w:color w:val="002060"/>
+        </w:rPr>
+        <w:t>Email has sent to approver email id open that link and check and approve the required changes</w:t>
+      </w:r>
+    </w:p>
+    <w:p>
+      <w:pPr>
+        <w:pStyle w:val="NormalWeb"/>
+        <w:rPr>
+          <w:color w:val="002060"/>
+        </w:rPr>
+      </w:pPr>
+      <w:r>
+        <w:rPr>
+          <w:color w:val="002060"/>
+        </w:rPr>
+        <w:t>Now the code has become merged to the main branch and changes will be shown here</w:t>
+      </w:r>
+    </w:p>
+    <w:p>
+      <w:pPr>
+        <w:pStyle w:val="NormalWeb"/>
+        <w:rPr>
+          <w:color w:val="002060"/>
+        </w:rPr>
+      </w:pPr>
     </w:p>
     <w:p>
       <w:pPr>
@@ -1287,6 +2048,348 @@
 <file path=word/numbering.xml><?xml version="1.0" encoding="utf-8"?>
 <w:numbering xmlns:wpc="http://schemas.microsoft.com/office/word/2010/wordprocessingCanvas" xmlns:cx="http://schemas.microsoft.com/office/drawing/2014/chartex" xmlns:cx1="http://schemas.microsoft.com/office/drawing/2015/9/8/chartex" xmlns:cx2="http://schemas.microsoft.com/office/drawing/2015/10/21/chartex" xmlns:cx3="http://schemas.microsoft.com/office/drawing/2016/5/9/chartex" xmlns:cx4="http://schemas.microsoft.com/office/drawing/2016/5/10/chartex" xmlns:cx5="http://schemas.microsoft.com/office/drawing/2016/5/11/chartex" xmlns:cx6="http://schemas.microsoft.com/office/drawing/2016/5/12/chartex" xmlns:cx7="http://schemas.microsoft.com/office/drawing/2016/5/13/chartex" xmlns:cx8="http://schemas.microsoft.com/office/drawing/2016/5/14/chartex" xmlns:mc="http://schemas.openxmlformats.org/markup-compatibility/2006" xmlns:aink="http://schemas.microsoft.com/office/drawing/2016/ink" xmlns:am3d="http://schemas.microsoft.com/office/drawing/2017/model3d" xmlns:o="urn:schemas-microsoft-com:office:office" xmlns:r="http://schemas.openxmlformats.org/officeDocument/2006/relationships" xmlns:m="http://schemas.openxmlformats.org/officeDocument/2006/math" xmlns:v="urn:schemas-microsoft-com:vml" xmlns:wp14="http://schemas.microsoft.com/office/word/2010/wordprocessingDrawing" xmlns:wp="http://schemas.openxmlformats.org/drawingml/2006/wordprocessingDrawing" xmlns:w10="urn:schemas-microsoft-com:office:word" xmlns:w="http://schemas.openxmlformats.org/wordprocessingml/2006/main" xmlns:w14="http://schemas.microsoft.com/office/word/2010/wordml" xmlns:w15="http://schemas.microsoft.com/office/word/2012/wordml" xmlns:w16cid="http://schemas.microsoft.com/office/word/2016/wordml/cid" xmlns:w16se="http://schemas.microsoft.com/office/word/2015/wordml/symex" xmlns:wpg="http://schemas.microsoft.com/office/word/2010/wordprocessingGroup" xmlns:wpi="http://schemas.microsoft.com/office/word/2010/wordprocessingInk" xmlns:wne="http://schemas.microsoft.com/office/word/2006/wordml" xmlns:wps="http://schemas.microsoft.com/office/word/2010/wordprocessingShape" mc:Ignorable="w14 w15 w16se w16cid wp14">
   <w:abstractNum w:abstractNumId="0" w15:restartNumberingAfterBreak="0">
+    <w:nsid w:val="0BED25B4"/>
+    <w:multiLevelType w:val="hybridMultilevel"/>
+    <w:tmpl w:val="E028FEAE"/>
+    <w:lvl w:ilvl="0" w:tplc="F95ABCC6">
+      <w:start w:val="1"/>
+      <w:numFmt w:val="bullet"/>
+      <w:lvlText w:val=""/>
+      <w:lvlJc w:val="left"/>
+      <w:pPr>
+        <w:ind w:left="720" w:hanging="360"/>
+      </w:pPr>
+      <w:rPr>
+        <w:rFonts w:ascii="Wingdings" w:hAnsi="Wingdings" w:hint="default"/>
+        <w:color w:val="806000" w:themeColor="accent4" w:themeShade="80"/>
+      </w:rPr>
+    </w:lvl>
+    <w:lvl w:ilvl="1" w:tplc="40090003" w:tentative="1">
+      <w:start w:val="1"/>
+      <w:numFmt w:val="bullet"/>
+      <w:lvlText w:val="o"/>
+      <w:lvlJc w:val="left"/>
+      <w:pPr>
+        <w:ind w:left="1440" w:hanging="360"/>
+      </w:pPr>
+      <w:rPr>
+        <w:rFonts w:ascii="Courier New" w:hAnsi="Courier New" w:cs="Courier New" w:hint="default"/>
+      </w:rPr>
+    </w:lvl>
+    <w:lvl w:ilvl="2" w:tplc="40090005" w:tentative="1">
+      <w:start w:val="1"/>
+      <w:numFmt w:val="bullet"/>
+      <w:lvlText w:val=""/>
+      <w:lvlJc w:val="left"/>
+      <w:pPr>
+        <w:ind w:left="2160" w:hanging="360"/>
+      </w:pPr>
+      <w:rPr>
+        <w:rFonts w:ascii="Wingdings" w:hAnsi="Wingdings" w:hint="default"/>
+      </w:rPr>
+    </w:lvl>
+    <w:lvl w:ilvl="3" w:tplc="40090001" w:tentative="1">
+      <w:start w:val="1"/>
+      <w:numFmt w:val="bullet"/>
+      <w:lvlText w:val=""/>
+      <w:lvlJc w:val="left"/>
+      <w:pPr>
+        <w:ind w:left="2880" w:hanging="360"/>
+      </w:pPr>
+      <w:rPr>
+        <w:rFonts w:ascii="Symbol" w:hAnsi="Symbol" w:hint="default"/>
+      </w:rPr>
+    </w:lvl>
+    <w:lvl w:ilvl="4" w:tplc="40090003" w:tentative="1">
+      <w:start w:val="1"/>
+      <w:numFmt w:val="bullet"/>
+      <w:lvlText w:val="o"/>
+      <w:lvlJc w:val="left"/>
+      <w:pPr>
+        <w:ind w:left="3600" w:hanging="360"/>
+      </w:pPr>
+      <w:rPr>
+        <w:rFonts w:ascii="Courier New" w:hAnsi="Courier New" w:cs="Courier New" w:hint="default"/>
+      </w:rPr>
+    </w:lvl>
+    <w:lvl w:ilvl="5" w:tplc="40090005" w:tentative="1">
+      <w:start w:val="1"/>
+      <w:numFmt w:val="bullet"/>
+      <w:lvlText w:val=""/>
+      <w:lvlJc w:val="left"/>
+      <w:pPr>
+        <w:ind w:left="4320" w:hanging="360"/>
+      </w:pPr>
+      <w:rPr>
+        <w:rFonts w:ascii="Wingdings" w:hAnsi="Wingdings" w:hint="default"/>
+      </w:rPr>
+    </w:lvl>
+    <w:lvl w:ilvl="6" w:tplc="40090001" w:tentative="1">
+      <w:start w:val="1"/>
+      <w:numFmt w:val="bullet"/>
+      <w:lvlText w:val=""/>
+      <w:lvlJc w:val="left"/>
+      <w:pPr>
+        <w:ind w:left="5040" w:hanging="360"/>
+      </w:pPr>
+      <w:rPr>
+        <w:rFonts w:ascii="Symbol" w:hAnsi="Symbol" w:hint="default"/>
+      </w:rPr>
+    </w:lvl>
+    <w:lvl w:ilvl="7" w:tplc="40090003" w:tentative="1">
+      <w:start w:val="1"/>
+      <w:numFmt w:val="bullet"/>
+      <w:lvlText w:val="o"/>
+      <w:lvlJc w:val="left"/>
+      <w:pPr>
+        <w:ind w:left="5760" w:hanging="360"/>
+      </w:pPr>
+      <w:rPr>
+        <w:rFonts w:ascii="Courier New" w:hAnsi="Courier New" w:cs="Courier New" w:hint="default"/>
+      </w:rPr>
+    </w:lvl>
+    <w:lvl w:ilvl="8" w:tplc="40090005" w:tentative="1">
+      <w:start w:val="1"/>
+      <w:numFmt w:val="bullet"/>
+      <w:lvlText w:val=""/>
+      <w:lvlJc w:val="left"/>
+      <w:pPr>
+        <w:ind w:left="6480" w:hanging="360"/>
+      </w:pPr>
+      <w:rPr>
+        <w:rFonts w:ascii="Wingdings" w:hAnsi="Wingdings" w:hint="default"/>
+      </w:rPr>
+    </w:lvl>
+  </w:abstractNum>
+  <w:abstractNum w:abstractNumId="1" w15:restartNumberingAfterBreak="0">
+    <w:nsid w:val="0DF52581"/>
+    <w:multiLevelType w:val="hybridMultilevel"/>
+    <w:tmpl w:val="5C663BC0"/>
+    <w:lvl w:ilvl="0" w:tplc="B604519C">
+      <w:start w:val="1"/>
+      <w:numFmt w:val="bullet"/>
+      <w:lvlText w:val="o"/>
+      <w:lvlJc w:val="left"/>
+      <w:pPr>
+        <w:ind w:left="1440" w:hanging="360"/>
+      </w:pPr>
+      <w:rPr>
+        <w:rFonts w:ascii="Courier New" w:hAnsi="Courier New" w:cs="Courier New" w:hint="default"/>
+        <w:color w:val="FF0000"/>
+      </w:rPr>
+    </w:lvl>
+    <w:lvl w:ilvl="1" w:tplc="40090003" w:tentative="1">
+      <w:start w:val="1"/>
+      <w:numFmt w:val="bullet"/>
+      <w:lvlText w:val="o"/>
+      <w:lvlJc w:val="left"/>
+      <w:pPr>
+        <w:ind w:left="2160" w:hanging="360"/>
+      </w:pPr>
+      <w:rPr>
+        <w:rFonts w:ascii="Courier New" w:hAnsi="Courier New" w:cs="Courier New" w:hint="default"/>
+      </w:rPr>
+    </w:lvl>
+    <w:lvl w:ilvl="2" w:tplc="40090005" w:tentative="1">
+      <w:start w:val="1"/>
+      <w:numFmt w:val="bullet"/>
+      <w:lvlText w:val=""/>
+      <w:lvlJc w:val="left"/>
+      <w:pPr>
+        <w:ind w:left="2880" w:hanging="360"/>
+      </w:pPr>
+      <w:rPr>
+        <w:rFonts w:ascii="Wingdings" w:hAnsi="Wingdings" w:hint="default"/>
+      </w:rPr>
+    </w:lvl>
+    <w:lvl w:ilvl="3" w:tplc="40090001" w:tentative="1">
+      <w:start w:val="1"/>
+      <w:numFmt w:val="bullet"/>
+      <w:lvlText w:val=""/>
+      <w:lvlJc w:val="left"/>
+      <w:pPr>
+        <w:ind w:left="3600" w:hanging="360"/>
+      </w:pPr>
+      <w:rPr>
+        <w:rFonts w:ascii="Symbol" w:hAnsi="Symbol" w:hint="default"/>
+      </w:rPr>
+    </w:lvl>
+    <w:lvl w:ilvl="4" w:tplc="40090003" w:tentative="1">
+      <w:start w:val="1"/>
+      <w:numFmt w:val="bullet"/>
+      <w:lvlText w:val="o"/>
+      <w:lvlJc w:val="left"/>
+      <w:pPr>
+        <w:ind w:left="4320" w:hanging="360"/>
+      </w:pPr>
+      <w:rPr>
+        <w:rFonts w:ascii="Courier New" w:hAnsi="Courier New" w:cs="Courier New" w:hint="default"/>
+      </w:rPr>
+    </w:lvl>
+    <w:lvl w:ilvl="5" w:tplc="40090005" w:tentative="1">
+      <w:start w:val="1"/>
+      <w:numFmt w:val="bullet"/>
+      <w:lvlText w:val=""/>
+      <w:lvlJc w:val="left"/>
+      <w:pPr>
+        <w:ind w:left="5040" w:hanging="360"/>
+      </w:pPr>
+      <w:rPr>
+        <w:rFonts w:ascii="Wingdings" w:hAnsi="Wingdings" w:hint="default"/>
+      </w:rPr>
+    </w:lvl>
+    <w:lvl w:ilvl="6" w:tplc="40090001" w:tentative="1">
+      <w:start w:val="1"/>
+      <w:numFmt w:val="bullet"/>
+      <w:lvlText w:val=""/>
+      <w:lvlJc w:val="left"/>
+      <w:pPr>
+        <w:ind w:left="5760" w:hanging="360"/>
+      </w:pPr>
+      <w:rPr>
+        <w:rFonts w:ascii="Symbol" w:hAnsi="Symbol" w:hint="default"/>
+      </w:rPr>
+    </w:lvl>
+    <w:lvl w:ilvl="7" w:tplc="40090003" w:tentative="1">
+      <w:start w:val="1"/>
+      <w:numFmt w:val="bullet"/>
+      <w:lvlText w:val="o"/>
+      <w:lvlJc w:val="left"/>
+      <w:pPr>
+        <w:ind w:left="6480" w:hanging="360"/>
+      </w:pPr>
+      <w:rPr>
+        <w:rFonts w:ascii="Courier New" w:hAnsi="Courier New" w:cs="Courier New" w:hint="default"/>
+      </w:rPr>
+    </w:lvl>
+    <w:lvl w:ilvl="8" w:tplc="40090005" w:tentative="1">
+      <w:start w:val="1"/>
+      <w:numFmt w:val="bullet"/>
+      <w:lvlText w:val=""/>
+      <w:lvlJc w:val="left"/>
+      <w:pPr>
+        <w:ind w:left="7200" w:hanging="360"/>
+      </w:pPr>
+      <w:rPr>
+        <w:rFonts w:ascii="Wingdings" w:hAnsi="Wingdings" w:hint="default"/>
+      </w:rPr>
+    </w:lvl>
+  </w:abstractNum>
+  <w:abstractNum w:abstractNumId="2" w15:restartNumberingAfterBreak="0">
+    <w:nsid w:val="24324A4B"/>
+    <w:multiLevelType w:val="hybridMultilevel"/>
+    <w:tmpl w:val="FCB2C3DE"/>
+    <w:lvl w:ilvl="0" w:tplc="CE7E3DA8">
+      <w:start w:val="1"/>
+      <w:numFmt w:val="bullet"/>
+      <w:lvlText w:val=""/>
+      <w:lvlJc w:val="left"/>
+      <w:pPr>
+        <w:ind w:left="720" w:hanging="360"/>
+      </w:pPr>
+      <w:rPr>
+        <w:rFonts w:ascii="Symbol" w:hAnsi="Symbol" w:hint="default"/>
+        <w:color w:val="00B0F0"/>
+      </w:rPr>
+    </w:lvl>
+    <w:lvl w:ilvl="1" w:tplc="40090003" w:tentative="1">
+      <w:start w:val="1"/>
+      <w:numFmt w:val="bullet"/>
+      <w:lvlText w:val="o"/>
+      <w:lvlJc w:val="left"/>
+      <w:pPr>
+        <w:ind w:left="1440" w:hanging="360"/>
+      </w:pPr>
+      <w:rPr>
+        <w:rFonts w:ascii="Courier New" w:hAnsi="Courier New" w:cs="Courier New" w:hint="default"/>
+      </w:rPr>
+    </w:lvl>
+    <w:lvl w:ilvl="2" w:tplc="40090005" w:tentative="1">
+      <w:start w:val="1"/>
+      <w:numFmt w:val="bullet"/>
+      <w:lvlText w:val=""/>
+      <w:lvlJc w:val="left"/>
+      <w:pPr>
+        <w:ind w:left="2160" w:hanging="360"/>
+      </w:pPr>
+      <w:rPr>
+        <w:rFonts w:ascii="Wingdings" w:hAnsi="Wingdings" w:hint="default"/>
+      </w:rPr>
+    </w:lvl>
+    <w:lvl w:ilvl="3" w:tplc="40090001" w:tentative="1">
+      <w:start w:val="1"/>
+      <w:numFmt w:val="bullet"/>
+      <w:lvlText w:val=""/>
+      <w:lvlJc w:val="left"/>
+      <w:pPr>
+        <w:ind w:left="2880" w:hanging="360"/>
+      </w:pPr>
+      <w:rPr>
+        <w:rFonts w:ascii="Symbol" w:hAnsi="Symbol" w:hint="default"/>
+      </w:rPr>
+    </w:lvl>
+    <w:lvl w:ilvl="4" w:tplc="40090003" w:tentative="1">
+      <w:start w:val="1"/>
+      <w:numFmt w:val="bullet"/>
+      <w:lvlText w:val="o"/>
+      <w:lvlJc w:val="left"/>
+      <w:pPr>
+        <w:ind w:left="3600" w:hanging="360"/>
+      </w:pPr>
+      <w:rPr>
+        <w:rFonts w:ascii="Courier New" w:hAnsi="Courier New" w:cs="Courier New" w:hint="default"/>
+      </w:rPr>
+    </w:lvl>
+    <w:lvl w:ilvl="5" w:tplc="40090005" w:tentative="1">
+      <w:start w:val="1"/>
+      <w:numFmt w:val="bullet"/>
+      <w:lvlText w:val=""/>
+      <w:lvlJc w:val="left"/>
+      <w:pPr>
+        <w:ind w:left="4320" w:hanging="360"/>
+      </w:pPr>
+      <w:rPr>
+        <w:rFonts w:ascii="Wingdings" w:hAnsi="Wingdings" w:hint="default"/>
+      </w:rPr>
+    </w:lvl>
+    <w:lvl w:ilvl="6" w:tplc="40090001" w:tentative="1">
+      <w:start w:val="1"/>
+      <w:numFmt w:val="bullet"/>
+      <w:lvlText w:val=""/>
+      <w:lvlJc w:val="left"/>
+      <w:pPr>
+        <w:ind w:left="5040" w:hanging="360"/>
+      </w:pPr>
+      <w:rPr>
+        <w:rFonts w:ascii="Symbol" w:hAnsi="Symbol" w:hint="default"/>
+      </w:rPr>
+    </w:lvl>
+    <w:lvl w:ilvl="7" w:tplc="40090003" w:tentative="1">
+      <w:start w:val="1"/>
+      <w:numFmt w:val="bullet"/>
+      <w:lvlText w:val="o"/>
+      <w:lvlJc w:val="left"/>
+      <w:pPr>
+        <w:ind w:left="5760" w:hanging="360"/>
+      </w:pPr>
+      <w:rPr>
+        <w:rFonts w:ascii="Courier New" w:hAnsi="Courier New" w:cs="Courier New" w:hint="default"/>
+      </w:rPr>
+    </w:lvl>
+    <w:lvl w:ilvl="8" w:tplc="40090005" w:tentative="1">
+      <w:start w:val="1"/>
+      <w:numFmt w:val="bullet"/>
+      <w:lvlText w:val=""/>
+      <w:lvlJc w:val="left"/>
+      <w:pPr>
+        <w:ind w:left="6480" w:hanging="360"/>
+      </w:pPr>
+      <w:rPr>
+        <w:rFonts w:ascii="Wingdings" w:hAnsi="Wingdings" w:hint="default"/>
+      </w:rPr>
+    </w:lvl>
+  </w:abstractNum>
+  <w:abstractNum w:abstractNumId="3" w15:restartNumberingAfterBreak="0">
     <w:nsid w:val="302D69AE"/>
     <w:multiLevelType w:val="hybridMultilevel"/>
     <w:tmpl w:val="C3AE6D00"/>
@@ -1375,7 +2478,7 @@
       </w:pPr>
     </w:lvl>
   </w:abstractNum>
-  <w:abstractNum w:abstractNumId="1" w15:restartNumberingAfterBreak="0">
+  <w:abstractNum w:abstractNumId="4" w15:restartNumberingAfterBreak="0">
     <w:nsid w:val="461A29B2"/>
     <w:multiLevelType w:val="hybridMultilevel"/>
     <w:tmpl w:val="B7560DC4"/>
@@ -1490,9 +2593,18 @@
     </w:lvl>
   </w:abstractNum>
   <w:num w:numId="1">
+    <w:abstractNumId w:val="3"/>
+  </w:num>
+  <w:num w:numId="2">
+    <w:abstractNumId w:val="4"/>
+  </w:num>
+  <w:num w:numId="3">
+    <w:abstractNumId w:val="2"/>
+  </w:num>
+  <w:num w:numId="4">
     <w:abstractNumId w:val="0"/>
   </w:num>
-  <w:num w:numId="2">
+  <w:num w:numId="5">
     <w:abstractNumId w:val="1"/>
   </w:num>
   <w:numIdMacAtCleanup w:val="2"/>
@@ -2227,6 +3339,11 @@
       <w:szCs w:val="26"/>
     </w:rPr>
   </w:style>
+  <w:style w:type="character" w:customStyle="1" w:styleId="appheader-context-item-label">
+    <w:name w:val="appheader-context-item-label"/>
+    <w:basedOn w:val="DefaultParagraphFont"/>
+    <w:rsid w:val="007E4F5A"/>
+  </w:style>
 </w:styles>
 </file>
 
@@ -2496,7 +3613,7 @@
 </file>
 
 <file path=customXml/itemProps1.xml><?xml version="1.0" encoding="utf-8"?>
-<ds:datastoreItem xmlns:ds="http://schemas.openxmlformats.org/officeDocument/2006/customXml" ds:itemID="{05C43127-7911-4D91-8CA5-D86984B182A4}">
+<ds:datastoreItem xmlns:ds="http://schemas.openxmlformats.org/officeDocument/2006/customXml" ds:itemID="{74C1AA35-7B2E-49AE-BD21-D2A47040ECA4}">
   <ds:schemaRefs>
     <ds:schemaRef ds:uri="http://schemas.openxmlformats.org/officeDocument/2006/bibliography"/>
   </ds:schemaRefs>

</xml_diff>